<commit_message>
worked on documents, added a bit of frontend and so on...
</commit_message>
<xml_diff>
--- a/Documents/Project Plan.docx
+++ b/Documents/Project Plan.docx
@@ -75,6 +75,14 @@
           <w:sz w:val="52"/>
         </w:rPr>
         <w:t xml:space="preserve"> Media</w:t>
+      </w:r>
+      <w:r>
+        <w:rPr>
+          <w:b/>
+          <w:i/>
+          <w:sz w:val="52"/>
+        </w:rPr>
+        <w:t xml:space="preserve"> </w:t>
       </w:r>
     </w:p>
     <w:p>
@@ -3034,14 +3042,14 @@
       <w:pPr>
         <w:pStyle w:val="Heading2"/>
       </w:pPr>
-      <w:bookmarkStart w:id="6" w:name="_Toc327581046"/>
-      <w:bookmarkStart w:id="7" w:name="_Toc327581596"/>
-      <w:bookmarkStart w:id="8" w:name="_Toc327583376"/>
-      <w:bookmarkStart w:id="9" w:name="_Toc177374758"/>
+      <w:bookmarkStart w:id="6" w:name="_Toc177374758"/>
+      <w:bookmarkStart w:id="7" w:name="_Toc327581046"/>
+      <w:bookmarkStart w:id="8" w:name="_Toc327581596"/>
+      <w:bookmarkStart w:id="9" w:name="_Toc327583376"/>
       <w:r>
         <w:t>Goal of the project</w:t>
       </w:r>
-      <w:bookmarkEnd w:id="9"/>
+      <w:bookmarkEnd w:id="6"/>
     </w:p>
     <w:p>
       <w:pPr>
@@ -3064,9 +3072,9 @@
         <w:pStyle w:val="Heading2"/>
       </w:pPr>
       <w:bookmarkStart w:id="10" w:name="_Toc177374759"/>
-      <w:bookmarkEnd w:id="6"/>
       <w:bookmarkEnd w:id="7"/>
       <w:bookmarkEnd w:id="8"/>
+      <w:bookmarkEnd w:id="9"/>
       <w:r>
         <w:t>Scope and preconditions</w:t>
       </w:r>
@@ -3445,10 +3453,10 @@
         <w:pStyle w:val="Heading2"/>
       </w:pPr>
       <w:bookmarkStart w:id="11" w:name="_Toc507670776"/>
-      <w:bookmarkStart w:id="12" w:name="_Toc327581048"/>
-      <w:bookmarkStart w:id="13" w:name="_Toc327581598"/>
-      <w:bookmarkStart w:id="14" w:name="_Toc327583378"/>
-      <w:bookmarkStart w:id="15" w:name="_Toc177374760"/>
+      <w:bookmarkStart w:id="12" w:name="_Toc177374760"/>
+      <w:bookmarkStart w:id="13" w:name="_Toc327581048"/>
+      <w:bookmarkStart w:id="14" w:name="_Toc327581598"/>
+      <w:bookmarkStart w:id="15" w:name="_Toc327583378"/>
       <w:r>
         <w:t>Strateg</w:t>
       </w:r>
@@ -3456,7 +3464,7 @@
       <w:r>
         <w:t>y</w:t>
       </w:r>
-      <w:bookmarkEnd w:id="15"/>
+      <w:bookmarkEnd w:id="12"/>
     </w:p>
     <w:p>
       <w:pPr>
@@ -3532,9 +3540,9 @@
       </w:r>
       <w:bookmarkEnd w:id="16"/>
     </w:p>
-    <w:bookmarkEnd w:id="12"/>
     <w:bookmarkEnd w:id="13"/>
     <w:bookmarkEnd w:id="14"/>
+    <w:bookmarkEnd w:id="15"/>
     <w:p>
       <w:pPr>
         <w:tabs>
@@ -4396,13 +4404,7 @@
               <w:rPr>
                 <w:i/>
               </w:rPr>
-              <w:t xml:space="preserve">Technical </w:t>
-            </w:r>
-            <w:r>
-              <w:rPr>
-                <w:i/>
-              </w:rPr>
-              <w:t xml:space="preserve">Teacher, </w:t>
+              <w:t xml:space="preserve">Technical Teacher, </w:t>
             </w:r>
             <w:proofErr w:type="spellStart"/>
             <w:r>
@@ -4445,21 +4447,7 @@
                 <w:i/>
                 <w:lang w:val="en-US"/>
               </w:rPr>
-              <w:t>Monday</w:t>
-            </w:r>
-            <w:r>
-              <w:rPr>
-                <w:i/>
-                <w:lang w:val="en-US"/>
-              </w:rPr>
-              <w:t xml:space="preserve">, </w:t>
-            </w:r>
-            <w:r>
-              <w:rPr>
-                <w:i/>
-                <w:lang w:val="en-US"/>
-              </w:rPr>
-              <w:t>Wednesday</w:t>
+              <w:t>Monday, Wednesday</w:t>
             </w:r>
           </w:p>
         </w:tc>
@@ -4677,6 +4665,112 @@
                 <w:i/>
               </w:rPr>
               <w:t>Tuesday</w:t>
+            </w:r>
+            <w:proofErr w:type="spellEnd"/>
+          </w:p>
+        </w:tc>
+      </w:tr>
+      <w:tr>
+        <w:trPr>
+          <w:cantSplit/>
+          <w:trHeight w:val="340"/>
+        </w:trPr>
+        <w:tc>
+          <w:tcPr>
+            <w:tcW w:w="1980" w:type="dxa"/>
+          </w:tcPr>
+          <w:p>
+            <w:pPr>
+              <w:pStyle w:val="Tabelbody"/>
+              <w:rPr>
+                <w:i/>
+              </w:rPr>
+            </w:pPr>
+            <w:r>
+              <w:rPr>
+                <w:i/>
+              </w:rPr>
+              <w:t>Zavalidrov Dan</w:t>
+            </w:r>
+          </w:p>
+        </w:tc>
+        <w:tc>
+          <w:tcPr>
+            <w:tcW w:w="1701" w:type="dxa"/>
+          </w:tcPr>
+          <w:p>
+            <w:pPr>
+              <w:pStyle w:val="Tabelbody"/>
+              <w:rPr>
+                <w:i/>
+              </w:rPr>
+            </w:pPr>
+          </w:p>
+        </w:tc>
+        <w:tc>
+          <w:tcPr>
+            <w:tcW w:w="2123" w:type="dxa"/>
+          </w:tcPr>
+          <w:p>
+            <w:pPr>
+              <w:pStyle w:val="Tabelbody"/>
+              <w:rPr>
+                <w:i/>
+              </w:rPr>
+            </w:pPr>
+            <w:r>
+              <w:rPr>
+                <w:i/>
+              </w:rPr>
+              <w:t>Author</w:t>
+            </w:r>
+          </w:p>
+        </w:tc>
+        <w:tc>
+          <w:tcPr>
+            <w:tcW w:w="3660" w:type="dxa"/>
+          </w:tcPr>
+          <w:p>
+            <w:pPr>
+              <w:pStyle w:val="Tabelbody"/>
+              <w:rPr>
+                <w:i/>
+              </w:rPr>
+            </w:pPr>
+            <w:proofErr w:type="spellStart"/>
+            <w:r>
+              <w:rPr>
+                <w:i/>
+              </w:rPr>
+              <w:t>Monday</w:t>
+            </w:r>
+            <w:proofErr w:type="spellEnd"/>
+            <w:r>
+              <w:rPr>
+                <w:i/>
+              </w:rPr>
+              <w:t xml:space="preserve">, </w:t>
+            </w:r>
+            <w:proofErr w:type="spellStart"/>
+            <w:r>
+              <w:rPr>
+                <w:i/>
+              </w:rPr>
+              <w:t>Tuesday</w:t>
+            </w:r>
+            <w:proofErr w:type="spellEnd"/>
+            <w:r>
+              <w:rPr>
+                <w:i/>
+              </w:rPr>
+              <w:t xml:space="preserve">, </w:t>
+            </w:r>
+            <w:proofErr w:type="spellStart"/>
+            <w:r>
+              <w:rPr>
+                <w:i/>
+              </w:rPr>
+              <w:t>Wednesday</w:t>
             </w:r>
             <w:proofErr w:type="spellEnd"/>
           </w:p>
@@ -5035,19 +5129,7 @@
               <w:rPr>
                 <w:sz w:val="20"/>
               </w:rPr>
-              <w:t>02</w:t>
-            </w:r>
-            <w:r>
-              <w:rPr>
-                <w:sz w:val="20"/>
-              </w:rPr>
-              <w:t>.</w:t>
-            </w:r>
-            <w:r>
-              <w:rPr>
-                <w:sz w:val="20"/>
-              </w:rPr>
-              <w:t>09</w:t>
+              <w:t>02.09</w:t>
             </w:r>
           </w:p>
         </w:tc>
@@ -5068,25 +5150,7 @@
               <w:rPr>
                 <w:sz w:val="20"/>
               </w:rPr>
-              <w:t>20</w:t>
-            </w:r>
-            <w:r>
-              <w:rPr>
-                <w:sz w:val="20"/>
-              </w:rPr>
-              <w:t>.0</w:t>
-            </w:r>
-            <w:r>
-              <w:rPr>
-                <w:sz w:val="20"/>
-              </w:rPr>
-              <w:t>9</w:t>
-            </w:r>
-            <w:r>
-              <w:rPr>
-                <w:sz w:val="20"/>
-              </w:rPr>
-              <w:t>.2024</w:t>
+              <w:t>20.09.2024</w:t>
             </w:r>
           </w:p>
         </w:tc>
@@ -5159,19 +5223,7 @@
               <w:rPr>
                 <w:sz w:val="20"/>
               </w:rPr>
-              <w:t>21</w:t>
-            </w:r>
-            <w:r>
-              <w:rPr>
-                <w:sz w:val="20"/>
-              </w:rPr>
-              <w:t>.0</w:t>
-            </w:r>
-            <w:r>
-              <w:rPr>
-                <w:sz w:val="20"/>
-              </w:rPr>
-              <w:t>9</w:t>
+              <w:t>21.09</w:t>
             </w:r>
           </w:p>
         </w:tc>
@@ -5192,25 +5244,7 @@
               <w:rPr>
                 <w:sz w:val="20"/>
               </w:rPr>
-              <w:t>11</w:t>
-            </w:r>
-            <w:r>
-              <w:rPr>
-                <w:sz w:val="20"/>
-              </w:rPr>
-              <w:t>.</w:t>
-            </w:r>
-            <w:r>
-              <w:rPr>
-                <w:sz w:val="20"/>
-              </w:rPr>
-              <w:t>10</w:t>
-            </w:r>
-            <w:r>
-              <w:rPr>
-                <w:sz w:val="20"/>
-              </w:rPr>
-              <w:t>.2024</w:t>
+              <w:t>11.10.2024</w:t>
             </w:r>
           </w:p>
         </w:tc>
@@ -5283,19 +5317,7 @@
               <w:rPr>
                 <w:sz w:val="20"/>
               </w:rPr>
-              <w:t>12</w:t>
-            </w:r>
-            <w:r>
-              <w:rPr>
-                <w:sz w:val="20"/>
-              </w:rPr>
-              <w:t>.</w:t>
-            </w:r>
-            <w:r>
-              <w:rPr>
-                <w:sz w:val="20"/>
-              </w:rPr>
-              <w:t>10</w:t>
+              <w:t>12.10</w:t>
             </w:r>
           </w:p>
         </w:tc>
@@ -5316,25 +5338,7 @@
               <w:rPr>
                 <w:sz w:val="20"/>
               </w:rPr>
-              <w:t>08</w:t>
-            </w:r>
-            <w:r>
-              <w:rPr>
-                <w:sz w:val="20"/>
-              </w:rPr>
-              <w:t>.</w:t>
-            </w:r>
-            <w:r>
-              <w:rPr>
-                <w:sz w:val="20"/>
-              </w:rPr>
-              <w:t>11</w:t>
-            </w:r>
-            <w:r>
-              <w:rPr>
-                <w:sz w:val="20"/>
-              </w:rPr>
-              <w:t>.2024</w:t>
+              <w:t>08.11.2024</w:t>
             </w:r>
           </w:p>
         </w:tc>
@@ -5407,19 +5411,7 @@
               <w:rPr>
                 <w:sz w:val="20"/>
               </w:rPr>
-              <w:t>09</w:t>
-            </w:r>
-            <w:r>
-              <w:rPr>
-                <w:sz w:val="20"/>
-              </w:rPr>
-              <w:t>.</w:t>
-            </w:r>
-            <w:r>
-              <w:rPr>
-                <w:sz w:val="20"/>
-              </w:rPr>
-              <w:t>11</w:t>
+              <w:t>09.11</w:t>
             </w:r>
           </w:p>
         </w:tc>
@@ -5440,25 +5432,7 @@
               <w:rPr>
                 <w:sz w:val="20"/>
               </w:rPr>
-              <w:t>29</w:t>
-            </w:r>
-            <w:r>
-              <w:rPr>
-                <w:sz w:val="20"/>
-              </w:rPr>
-              <w:t>.</w:t>
-            </w:r>
-            <w:r>
-              <w:rPr>
-                <w:sz w:val="20"/>
-              </w:rPr>
-              <w:t>11</w:t>
-            </w:r>
-            <w:r>
-              <w:rPr>
-                <w:sz w:val="20"/>
-              </w:rPr>
-              <w:t>.2024</w:t>
+              <w:t>29.11.2024</w:t>
             </w:r>
           </w:p>
         </w:tc>
@@ -5531,19 +5505,7 @@
               <w:rPr>
                 <w:sz w:val="20"/>
               </w:rPr>
-              <w:t>30</w:t>
-            </w:r>
-            <w:r>
-              <w:rPr>
-                <w:sz w:val="20"/>
-              </w:rPr>
-              <w:t>.</w:t>
-            </w:r>
-            <w:r>
-              <w:rPr>
-                <w:sz w:val="20"/>
-              </w:rPr>
-              <w:t>11</w:t>
+              <w:t>30.11</w:t>
             </w:r>
           </w:p>
         </w:tc>
@@ -5564,25 +5526,7 @@
               <w:rPr>
                 <w:sz w:val="20"/>
               </w:rPr>
-              <w:t>20</w:t>
-            </w:r>
-            <w:r>
-              <w:rPr>
-                <w:sz w:val="20"/>
-              </w:rPr>
-              <w:t>.</w:t>
-            </w:r>
-            <w:r>
-              <w:rPr>
-                <w:sz w:val="20"/>
-              </w:rPr>
-              <w:t>12</w:t>
-            </w:r>
-            <w:r>
-              <w:rPr>
-                <w:sz w:val="20"/>
-              </w:rPr>
-              <w:t>.2024</w:t>
+              <w:t>20.12.2024</w:t>
             </w:r>
           </w:p>
         </w:tc>
@@ -5657,19 +5601,7 @@
               <w:rPr>
                 <w:sz w:val="20"/>
               </w:rPr>
-              <w:t>21</w:t>
-            </w:r>
-            <w:r>
-              <w:rPr>
-                <w:sz w:val="20"/>
-              </w:rPr>
-              <w:t>.</w:t>
-            </w:r>
-            <w:r>
-              <w:rPr>
-                <w:sz w:val="20"/>
-              </w:rPr>
-              <w:t>12</w:t>
+              <w:t>21.12</w:t>
             </w:r>
           </w:p>
         </w:tc>
@@ -5690,31 +5622,7 @@
               <w:rPr>
                 <w:sz w:val="20"/>
               </w:rPr>
-              <w:t>17</w:t>
-            </w:r>
-            <w:r>
-              <w:rPr>
-                <w:sz w:val="20"/>
-              </w:rPr>
-              <w:t>.</w:t>
-            </w:r>
-            <w:r>
-              <w:rPr>
-                <w:sz w:val="20"/>
-              </w:rPr>
-              <w:t>01</w:t>
-            </w:r>
-            <w:r>
-              <w:rPr>
-                <w:sz w:val="20"/>
-              </w:rPr>
-              <w:t>.202</w:t>
-            </w:r>
-            <w:r>
-              <w:rPr>
-                <w:sz w:val="20"/>
-              </w:rPr>
-              <w:t>5</w:t>
+              <w:t>17.01.2025</w:t>
             </w:r>
           </w:p>
         </w:tc>
@@ -9857,21 +9765,10 @@
 </file>
 
 <file path=customXml/item1.xml><?xml version="1.0" encoding="utf-8"?>
-<?mso-contentType ?>
-<FormTemplates xmlns="http://schemas.microsoft.com/sharepoint/v3/contenttype/forms">
-  <Display>DocumentLibraryForm</Display>
-  <Edit>DocumentLibraryForm</Edit>
-  <New>DocumentLibraryForm</New>
-</FormTemplates>
+<b:Sources xmlns:b="http://schemas.openxmlformats.org/officeDocument/2006/bibliography" xmlns="http://schemas.openxmlformats.org/officeDocument/2006/bibliography" SelectedStyle="\APASixthEditionOfficeOnline.xsl" StyleName="APA" Version="6"/>
 </file>
 
 <file path=customXml/item2.xml><?xml version="1.0" encoding="utf-8"?>
-<p:properties xmlns:p="http://schemas.microsoft.com/office/2006/metadata/properties" xmlns:xsi="http://www.w3.org/2001/XMLSchema-instance" xmlns:pc="http://schemas.microsoft.com/office/infopath/2007/PartnerControls">
-  <documentManagement/>
-</p:properties>
-</file>
-
-<file path=customXml/item3.xml><?xml version="1.0" encoding="utf-8"?>
 <ct:contentTypeSchema xmlns:ct="http://schemas.microsoft.com/office/2006/metadata/contentType" xmlns:ma="http://schemas.microsoft.com/office/2006/metadata/properties/metaAttributes" ct:_="" ma:_="" ma:contentTypeName="Document" ma:contentTypeID="0x0101004A6938A6D16A9F41A168DCB1E561FC37" ma:contentTypeVersion="0" ma:contentTypeDescription="Create a new document." ma:contentTypeScope="" ma:versionID="a301393c779a92aaeb722f4b266d6b84">
   <xsd:schema xmlns:xsd="http://www.w3.org/2001/XMLSchema" xmlns:xs="http://www.w3.org/2001/XMLSchema" xmlns:p="http://schemas.microsoft.com/office/2006/metadata/properties" targetNamespace="http://schemas.microsoft.com/office/2006/metadata/properties" ma:root="true" ma:fieldsID="067e30616eeadeb776f014c5fbcfd813">
     <xsd:element name="properties">
@@ -9985,28 +9882,30 @@
 </ct:contentTypeSchema>
 </file>
 
+<file path=customXml/item3.xml><?xml version="1.0" encoding="utf-8"?>
+<p:properties xmlns:p="http://schemas.microsoft.com/office/2006/metadata/properties" xmlns:xsi="http://www.w3.org/2001/XMLSchema-instance" xmlns:pc="http://schemas.microsoft.com/office/infopath/2007/PartnerControls">
+  <documentManagement/>
+</p:properties>
+</file>
+
 <file path=customXml/item4.xml><?xml version="1.0" encoding="utf-8"?>
-<b:Sources xmlns:b="http://schemas.openxmlformats.org/officeDocument/2006/bibliography" xmlns="http://schemas.openxmlformats.org/officeDocument/2006/bibliography" SelectedStyle="\APASixthEditionOfficeOnline.xsl" StyleName="APA" Version="6"/>
+<?mso-contentType ?>
+<FormTemplates xmlns="http://schemas.microsoft.com/sharepoint/v3/contenttype/forms">
+  <Display>DocumentLibraryForm</Display>
+  <Edit>DocumentLibraryForm</Edit>
+  <New>DocumentLibraryForm</New>
+</FormTemplates>
 </file>
 
 <file path=customXml/itemProps1.xml><?xml version="1.0" encoding="utf-8"?>
-<ds:datastoreItem xmlns:ds="http://schemas.openxmlformats.org/officeDocument/2006/customXml" ds:itemID="{8D559B33-4825-405B-ACEB-6F229225D325}">
+<ds:datastoreItem xmlns:ds="http://schemas.openxmlformats.org/officeDocument/2006/customXml" ds:itemID="{AED06569-D703-4CEB-98AE-08845890B420}">
   <ds:schemaRefs>
-    <ds:schemaRef ds:uri="http://schemas.microsoft.com/sharepoint/v3/contenttype/forms"/>
+    <ds:schemaRef ds:uri="http://schemas.openxmlformats.org/officeDocument/2006/bibliography"/>
   </ds:schemaRefs>
 </ds:datastoreItem>
 </file>
 
 <file path=customXml/itemProps2.xml><?xml version="1.0" encoding="utf-8"?>
-<ds:datastoreItem xmlns:ds="http://schemas.openxmlformats.org/officeDocument/2006/customXml" ds:itemID="{AC94A26D-82EB-45B7-AEA3-129FBDD1FCEB}">
-  <ds:schemaRefs>
-    <ds:schemaRef ds:uri="http://schemas.microsoft.com/office/2006/metadata/properties"/>
-    <ds:schemaRef ds:uri="http://schemas.microsoft.com/office/infopath/2007/PartnerControls"/>
-  </ds:schemaRefs>
-</ds:datastoreItem>
-</file>
-
-<file path=customXml/itemProps3.xml><?xml version="1.0" encoding="utf-8"?>
 <ds:datastoreItem xmlns:ds="http://schemas.openxmlformats.org/officeDocument/2006/customXml" ds:itemID="{113DB896-E076-406C-ADC6-3AA564182A16}">
   <ds:schemaRefs>
     <ds:schemaRef ds:uri="http://schemas.microsoft.com/office/2006/metadata/contentType"/>
@@ -10022,10 +9921,19 @@
 </ds:datastoreItem>
 </file>
 
+<file path=customXml/itemProps3.xml><?xml version="1.0" encoding="utf-8"?>
+<ds:datastoreItem xmlns:ds="http://schemas.openxmlformats.org/officeDocument/2006/customXml" ds:itemID="{AC94A26D-82EB-45B7-AEA3-129FBDD1FCEB}">
+  <ds:schemaRefs>
+    <ds:schemaRef ds:uri="http://schemas.microsoft.com/office/2006/metadata/properties"/>
+    <ds:schemaRef ds:uri="http://schemas.microsoft.com/office/infopath/2007/PartnerControls"/>
+  </ds:schemaRefs>
+</ds:datastoreItem>
+</file>
+
 <file path=customXml/itemProps4.xml><?xml version="1.0" encoding="utf-8"?>
-<ds:datastoreItem xmlns:ds="http://schemas.openxmlformats.org/officeDocument/2006/customXml" ds:itemID="{AED06569-D703-4CEB-98AE-08845890B420}">
+<ds:datastoreItem xmlns:ds="http://schemas.openxmlformats.org/officeDocument/2006/customXml" ds:itemID="{8D559B33-4825-405B-ACEB-6F229225D325}">
   <ds:schemaRefs>
-    <ds:schemaRef ds:uri="http://schemas.openxmlformats.org/officeDocument/2006/bibliography"/>
+    <ds:schemaRef ds:uri="http://schemas.microsoft.com/sharepoint/v3/contenttype/forms"/>
   </ds:schemaRefs>
 </ds:datastoreItem>
 </file>
</xml_diff>